<commit_message>
LLD and UML sketch
</commit_message>
<xml_diff>
--- a/Design/Chat Room CLI client LLD.docx
+++ b/Design/Chat Room CLI client LLD.docx
@@ -1543,8 +1543,6 @@
       <w:r>
         <w:t>false</w:t>
       </w:r>
-      <w:bookmarkStart w:id="7" w:name="_GoBack"/>
-      <w:bookmarkEnd w:id="7"/>
       <w:r>
         <w:t xml:space="preserve"> is returned request shouldn’t be sent.</w:t>
       </w:r>
@@ -1586,7 +1584,6 @@
         <w:contextualSpacing/>
       </w:pPr>
       <w:r>
-        <w:lastRenderedPageBreak/>
         <w:t>validates msg.</w:t>
       </w:r>
     </w:p>
@@ -1599,11 +1596,24 @@
         <w:contextualSpacing/>
       </w:pPr>
       <w:r>
+        <w:lastRenderedPageBreak/>
         <w:t>returns true if valid.</w:t>
       </w:r>
     </w:p>
     <w:p>
-      <w:r>
+      <w:pPr>
+        <w:rPr>
+          <w:sz w:val="40"/>
+          <w:szCs w:val="40"/>
+          <w:u w:val="single"/>
+        </w:rPr>
+      </w:pPr>
+      <w:r>
+        <w:rPr>
+          <w:sz w:val="40"/>
+          <w:szCs w:val="40"/>
+          <w:u w:val="single"/>
+        </w:rPr>
         <w:br w:type="page"/>
       </w:r>
     </w:p>
@@ -1669,13 +1679,13 @@
       <w:pPr>
         <w:pStyle w:val="4"/>
       </w:pPr>
-      <w:bookmarkStart w:id="8" w:name="_8mb0dmh58iwx" w:colFirst="0" w:colLast="0"/>
-      <w:bookmarkStart w:id="9" w:name="_Hlk508655494"/>
+      <w:bookmarkStart w:id="7" w:name="_8mb0dmh58iwx" w:colFirst="0" w:colLast="0"/>
+      <w:bookmarkStart w:id="8" w:name="_Hlk508655494"/>
+      <w:bookmarkEnd w:id="7"/>
+      <w:r>
+        <w:t>Functionality</w:t>
+      </w:r>
       <w:bookmarkEnd w:id="8"/>
-      <w:r>
-        <w:t>Functionality</w:t>
-      </w:r>
-      <w:bookmarkEnd w:id="9"/>
     </w:p>
     <w:p>
       <w:r>
@@ -2040,7 +2050,282 @@
         <w:t>Returns true if the string is not empty.</w:t>
       </w:r>
     </w:p>
-    <w:p/>
+    <w:p>
+      <w:pPr>
+        <w:rPr>
+          <w:b/>
+          <w:sz w:val="32"/>
+          <w:szCs w:val="32"/>
+        </w:rPr>
+      </w:pPr>
+      <w:r>
+        <w:rPr>
+          <w:b/>
+        </w:rPr>
+        <w:br w:type="page"/>
+      </w:r>
+    </w:p>
+    <w:p>
+      <w:pPr>
+        <w:pStyle w:val="2"/>
+      </w:pPr>
+      <w:proofErr w:type="spellStart"/>
+      <w:r>
+        <w:rPr>
+          <w:b/>
+        </w:rPr>
+        <w:lastRenderedPageBreak/>
+        <w:t>ChatRoomWindow</w:t>
+      </w:r>
+      <w:proofErr w:type="spellEnd"/>
+      <w:r>
+        <w:rPr>
+          <w:b/>
+        </w:rPr>
+        <w:t xml:space="preserve"> class</w:t>
+      </w:r>
+    </w:p>
+    <w:p>
+      <w:pPr>
+        <w:pStyle w:val="4"/>
+      </w:pPr>
+      <w:r>
+        <w:t>Functionality</w:t>
+      </w:r>
+    </w:p>
+    <w:p>
+      <w:r>
+        <w:t xml:space="preserve">Enables the user to use the </w:t>
+      </w:r>
+      <w:proofErr w:type="spellStart"/>
+      <w:r>
+        <w:t>ChatRoom</w:t>
+      </w:r>
+      <w:proofErr w:type="spellEnd"/>
+      <w:r>
+        <w:t xml:space="preserve"> features</w:t>
+      </w:r>
+    </w:p>
+    <w:p>
+      <w:pPr>
+        <w:pStyle w:val="4"/>
+      </w:pPr>
+      <w:r>
+        <w:t>Fields</w:t>
+      </w:r>
+    </w:p>
+    <w:p>
+      <w:pPr>
+        <w:numPr>
+          <w:ilvl w:val="0"/>
+          <w:numId w:val="2"/>
+        </w:numPr>
+        <w:contextualSpacing/>
+      </w:pPr>
+      <w:proofErr w:type="spellStart"/>
+      <w:proofErr w:type="gramStart"/>
+      <w:r>
+        <w:t>chtrm</w:t>
+      </w:r>
+      <w:proofErr w:type="spellEnd"/>
+      <w:r>
+        <w:t xml:space="preserve"> :</w:t>
+      </w:r>
+      <w:proofErr w:type="gramEnd"/>
+      <w:r>
+        <w:t xml:space="preserve"> </w:t>
+      </w:r>
+      <w:proofErr w:type="spellStart"/>
+      <w:r>
+        <w:t>ChatRoom</w:t>
+      </w:r>
+      <w:proofErr w:type="spellEnd"/>
+      <w:r>
+        <w:t xml:space="preserve"> -  The working </w:t>
+      </w:r>
+      <w:proofErr w:type="spellStart"/>
+      <w:r>
+        <w:t>ChatRoom</w:t>
+      </w:r>
+      <w:proofErr w:type="spellEnd"/>
+    </w:p>
+    <w:p>
+      <w:pPr>
+        <w:numPr>
+          <w:ilvl w:val="0"/>
+          <w:numId w:val="2"/>
+        </w:numPr>
+        <w:contextualSpacing/>
+      </w:pPr>
+      <w:proofErr w:type="gramStart"/>
+      <w:r>
+        <w:t>observer :</w:t>
+      </w:r>
+      <w:proofErr w:type="gramEnd"/>
+      <w:r>
+        <w:t xml:space="preserve"> </w:t>
+      </w:r>
+      <w:proofErr w:type="spellStart"/>
+      <w:r>
+        <w:t>ObservableModelChatroom</w:t>
+      </w:r>
+      <w:proofErr w:type="spellEnd"/>
+      <w:r>
+        <w:t xml:space="preserve"> – Binds and updates the GUI components data with the actual Chatroom updated data</w:t>
+      </w:r>
+    </w:p>
+    <w:p>
+      <w:pPr>
+        <w:numPr>
+          <w:ilvl w:val="0"/>
+          <w:numId w:val="2"/>
+        </w:numPr>
+        <w:contextualSpacing/>
+      </w:pPr>
+      <w:proofErr w:type="spellStart"/>
+      <w:proofErr w:type="gramStart"/>
+      <w:r>
+        <w:t>dispacherTimer</w:t>
+      </w:r>
+      <w:proofErr w:type="spellEnd"/>
+      <w:r>
+        <w:t xml:space="preserve"> :</w:t>
+      </w:r>
+      <w:proofErr w:type="gramEnd"/>
+      <w:r>
+        <w:t xml:space="preserve"> </w:t>
+      </w:r>
+      <w:proofErr w:type="spellStart"/>
+      <w:r>
+        <w:t>DispacherTimer</w:t>
+      </w:r>
+      <w:proofErr w:type="spellEnd"/>
+      <w:r>
+        <w:t xml:space="preserve"> – Iterates the application data updates. Mainly the messages visible to the user.</w:t>
+      </w:r>
+    </w:p>
+    <w:p>
+      <w:pPr>
+        <w:pStyle w:val="a5"/>
+        <w:numPr>
+          <w:ilvl w:val="0"/>
+          <w:numId w:val="7"/>
+        </w:numPr>
+      </w:pPr>
+      <w:proofErr w:type="spellStart"/>
+      <w:r>
+        <w:t>mainWindow</w:t>
+      </w:r>
+      <w:proofErr w:type="spellEnd"/>
+      <w:r>
+        <w:t xml:space="preserve">: </w:t>
+      </w:r>
+      <w:proofErr w:type="spellStart"/>
+      <w:r>
+        <w:t>MainWindow</w:t>
+      </w:r>
+      <w:proofErr w:type="spellEnd"/>
+      <w:r>
+        <w:t xml:space="preserve"> – The component that dispatched this </w:t>
+      </w:r>
+      <w:proofErr w:type="spellStart"/>
+      <w:r>
+        <w:t>ChatRoomWindow</w:t>
+      </w:r>
+      <w:proofErr w:type="spellEnd"/>
+      <w:r>
+        <w:t xml:space="preserve"> and will be displayed once logout </w:t>
+      </w:r>
+      <w:proofErr w:type="spellStart"/>
+      <w:r>
+        <w:t>occured</w:t>
+      </w:r>
+      <w:proofErr w:type="spellEnd"/>
+    </w:p>
+    <w:p>
+      <w:pPr>
+        <w:pStyle w:val="2"/>
+        <w:rPr>
+          <w:b/>
+        </w:rPr>
+      </w:pPr>
+      <w:proofErr w:type="spellStart"/>
+      <w:r>
+        <w:rPr>
+          <w:b/>
+        </w:rPr>
+        <w:t>ObservableModelChatroom</w:t>
+      </w:r>
+      <w:proofErr w:type="spellEnd"/>
+      <w:r>
+        <w:rPr>
+          <w:b/>
+        </w:rPr>
+        <w:t xml:space="preserve"> class</w:t>
+      </w:r>
+    </w:p>
+    <w:p>
+      <w:pPr>
+        <w:pStyle w:val="4"/>
+      </w:pPr>
+      <w:r>
+        <w:t>Functionality</w:t>
+      </w:r>
+    </w:p>
+    <w:p>
+      <w:r>
+        <w:t xml:space="preserve">Binds and updates the GUI components data with the actual Chatroom updated data </w:t>
+      </w:r>
+    </w:p>
+    <w:p>
+      <w:pPr>
+        <w:pStyle w:val="4"/>
+      </w:pPr>
+      <w:r>
+        <w:t>Fields</w:t>
+      </w:r>
+    </w:p>
+    <w:p>
+      <w:pPr>
+        <w:pStyle w:val="a5"/>
+        <w:numPr>
+          <w:ilvl w:val="0"/>
+          <w:numId w:val="7"/>
+        </w:numPr>
+      </w:pPr>
+      <w:r>
+        <w:t>Mainly text fields and Boolean values representing sort and filter flags.</w:t>
+      </w:r>
+    </w:p>
+    <w:p>
+      <w:pPr>
+        <w:pStyle w:val="4"/>
+      </w:pPr>
+      <w:r>
+        <w:t>Implementing interfaces</w:t>
+      </w:r>
+    </w:p>
+    <w:p>
+      <w:pPr>
+        <w:pStyle w:val="a5"/>
+        <w:numPr>
+          <w:ilvl w:val="0"/>
+          <w:numId w:val="7"/>
+        </w:numPr>
+      </w:pPr>
+      <w:proofErr w:type="spellStart"/>
+      <w:r>
+        <w:t>INotifyPropertyChanged</w:t>
+      </w:r>
+      <w:proofErr w:type="spellEnd"/>
+    </w:p>
+    <w:p>
+      <w:r>
+        <w:br w:type="page"/>
+      </w:r>
+      <w:bookmarkStart w:id="9" w:name="_GoBack"/>
+      <w:bookmarkEnd w:id="9"/>
+    </w:p>
     <w:p/>
     <w:p/>
     <w:p>
@@ -2119,7 +2404,6 @@
         <w:rPr>
           <w:b/>
         </w:rPr>
-        <w:lastRenderedPageBreak/>
         <w:t>Log4net package</w:t>
       </w:r>
     </w:p>
@@ -2402,6 +2686,7 @@
         <w:rPr>
           <w:b/>
         </w:rPr>
+        <w:lastRenderedPageBreak/>
         <w:t>UserHandler</w:t>
       </w:r>
       <w:proofErr w:type="spellEnd"/>
@@ -2480,7 +2765,6 @@
         <w:rPr>
           <w:u w:val="single"/>
         </w:rPr>
-        <w:lastRenderedPageBreak/>
         <w:t>Communiction</w:t>
       </w:r>
       <w:proofErr w:type="spellEnd"/>
@@ -3611,17 +3895,16 @@
   <w:abstractNum w:abstractNumId="7" w15:restartNumberingAfterBreak="0">
     <w:nsid w:val="7631754F"/>
     <w:multiLevelType w:val="hybridMultilevel"/>
-    <w:tmpl w:val="6C50D7F6"/>
-    <w:lvl w:ilvl="0" w:tplc="04090001">
-      <w:start w:val="1"/>
-      <w:numFmt w:val="bullet"/>
-      <w:lvlText w:val=""/>
+    <w:tmpl w:val="A7AAB362"/>
+    <w:lvl w:ilvl="0" w:tplc="F10CF7EA">
+      <w:numFmt w:val="bullet"/>
+      <w:lvlText w:val="-"/>
       <w:lvlJc w:val="left"/>
       <w:pPr>
         <w:ind w:left="720" w:hanging="360"/>
       </w:pPr>
       <w:rPr>
-        <w:rFonts w:ascii="Symbol" w:hAnsi="Symbol" w:hint="default"/>
+        <w:rFonts w:ascii="Arial" w:eastAsia="Arial" w:hAnsi="Arial" w:cs="Arial" w:hint="default"/>
       </w:rPr>
     </w:lvl>
     <w:lvl w:ilvl="1" w:tplc="04090003">
@@ -3928,7 +4211,7 @@
     <w:lsdException w:name="Table Web 2" w:semiHidden="1" w:unhideWhenUsed="1"/>
     <w:lsdException w:name="Table Web 3" w:semiHidden="1" w:unhideWhenUsed="1"/>
     <w:lsdException w:name="Balloon Text" w:semiHidden="1" w:unhideWhenUsed="1"/>
-    <w:lsdException w:name="Table Grid" w:semiHidden="1" w:uiPriority="39" w:unhideWhenUsed="1"/>
+    <w:lsdException w:name="Table Grid" w:uiPriority="39"/>
     <w:lsdException w:name="Table Theme" w:semiHidden="1" w:unhideWhenUsed="1"/>
     <w:lsdException w:name="Placeholder Text" w:semiHidden="1"/>
     <w:lsdException w:name="No Spacing" w:uiPriority="1" w:qFormat="1"/>

</xml_diff>